<commit_message>
November 22, 2021 1:57 PM
</commit_message>
<xml_diff>
--- a/plan/PORTFOLIO PLAN.docx
+++ b/plan/PORTFOLIO PLAN.docx
@@ -10,6 +10,256 @@
     <w:p/>
     <w:p>
       <w:r>
+        <w:t>PAGES:</w:t>
+      </w:r>
+    </w:p>
+    <w:p>
+      <w:pPr>
+        <w:pStyle w:val="ListParagraph"/>
+        <w:numPr>
+          <w:ilvl w:val="0"/>
+          <w:numId w:val="1"/>
+        </w:numPr>
+      </w:pPr>
+      <w:r>
+        <w:t>Home</w:t>
+      </w:r>
+    </w:p>
+    <w:p>
+      <w:pPr>
+        <w:pStyle w:val="ListParagraph"/>
+        <w:numPr>
+          <w:ilvl w:val="0"/>
+          <w:numId w:val="1"/>
+        </w:numPr>
+      </w:pPr>
+      <w:r>
+        <w:t>Work</w:t>
+      </w:r>
+    </w:p>
+    <w:p>
+      <w:pPr>
+        <w:pStyle w:val="ListParagraph"/>
+        <w:numPr>
+          <w:ilvl w:val="1"/>
+          <w:numId w:val="1"/>
+        </w:numPr>
+      </w:pPr>
+      <w:r>
+        <w:t>Graphic design</w:t>
+      </w:r>
+    </w:p>
+    <w:p>
+      <w:pPr>
+        <w:pStyle w:val="ListParagraph"/>
+        <w:numPr>
+          <w:ilvl w:val="1"/>
+          <w:numId w:val="1"/>
+        </w:numPr>
+      </w:pPr>
+      <w:r>
+        <w:t>Web design</w:t>
+      </w:r>
+    </w:p>
+    <w:p>
+      <w:pPr>
+        <w:pStyle w:val="ListParagraph"/>
+        <w:numPr>
+          <w:ilvl w:val="2"/>
+          <w:numId w:val="1"/>
+        </w:numPr>
+      </w:pPr>
+      <w:r>
+        <w:t>Exercise app</w:t>
+      </w:r>
+    </w:p>
+    <w:p>
+      <w:pPr>
+        <w:pStyle w:val="ListParagraph"/>
+        <w:numPr>
+          <w:ilvl w:val="3"/>
+          <w:numId w:val="1"/>
+        </w:numPr>
+      </w:pPr>
+      <w:r>
+        <w:t>Link to work</w:t>
+      </w:r>
+    </w:p>
+    <w:p>
+      <w:pPr>
+        <w:pStyle w:val="ListParagraph"/>
+        <w:numPr>
+          <w:ilvl w:val="3"/>
+          <w:numId w:val="1"/>
+        </w:numPr>
+      </w:pPr>
+      <w:r>
+        <w:t>Description of work</w:t>
+      </w:r>
+    </w:p>
+    <w:p>
+      <w:pPr>
+        <w:pStyle w:val="ListParagraph"/>
+        <w:numPr>
+          <w:ilvl w:val="3"/>
+          <w:numId w:val="1"/>
+        </w:numPr>
+      </w:pPr>
+      <w:r>
+        <w:t>Zip file</w:t>
+      </w:r>
+    </w:p>
+    <w:p>
+      <w:pPr>
+        <w:pStyle w:val="ListParagraph"/>
+        <w:numPr>
+          <w:ilvl w:val="2"/>
+          <w:numId w:val="1"/>
+        </w:numPr>
+      </w:pPr>
+      <w:proofErr w:type="spellStart"/>
+      <w:r>
+        <w:t>J.art</w:t>
+      </w:r>
+      <w:proofErr w:type="spellEnd"/>
+    </w:p>
+    <w:p>
+      <w:pPr>
+        <w:pStyle w:val="ListParagraph"/>
+        <w:numPr>
+          <w:ilvl w:val="3"/>
+          <w:numId w:val="1"/>
+        </w:numPr>
+      </w:pPr>
+      <w:r>
+        <w:t>Link to work</w:t>
+      </w:r>
+    </w:p>
+    <w:p>
+      <w:pPr>
+        <w:pStyle w:val="ListParagraph"/>
+        <w:numPr>
+          <w:ilvl w:val="3"/>
+          <w:numId w:val="1"/>
+        </w:numPr>
+      </w:pPr>
+      <w:r>
+        <w:t>Description of work</w:t>
+      </w:r>
+    </w:p>
+    <w:p>
+      <w:pPr>
+        <w:pStyle w:val="ListParagraph"/>
+        <w:numPr>
+          <w:ilvl w:val="3"/>
+          <w:numId w:val="1"/>
+        </w:numPr>
+      </w:pPr>
+      <w:r>
+        <w:t>Zip file</w:t>
+      </w:r>
+    </w:p>
+    <w:p>
+      <w:pPr>
+        <w:pStyle w:val="ListParagraph"/>
+        <w:numPr>
+          <w:ilvl w:val="3"/>
+          <w:numId w:val="1"/>
+        </w:numPr>
+      </w:pPr>
+      <w:r>
+        <w:t>Credit to group</w:t>
+      </w:r>
+    </w:p>
+    <w:p>
+      <w:pPr>
+        <w:pStyle w:val="ListParagraph"/>
+        <w:numPr>
+          <w:ilvl w:val="2"/>
+          <w:numId w:val="1"/>
+        </w:numPr>
+      </w:pPr>
+      <w:proofErr w:type="spellStart"/>
+      <w:r>
+        <w:t>EncycloPETia</w:t>
+      </w:r>
+      <w:proofErr w:type="spellEnd"/>
+    </w:p>
+    <w:p>
+      <w:pPr>
+        <w:pStyle w:val="ListParagraph"/>
+        <w:numPr>
+          <w:ilvl w:val="3"/>
+          <w:numId w:val="1"/>
+        </w:numPr>
+      </w:pPr>
+      <w:r>
+        <w:t>Link to work</w:t>
+      </w:r>
+    </w:p>
+    <w:p>
+      <w:pPr>
+        <w:pStyle w:val="ListParagraph"/>
+        <w:numPr>
+          <w:ilvl w:val="3"/>
+          <w:numId w:val="1"/>
+        </w:numPr>
+      </w:pPr>
+      <w:r>
+        <w:t>Description of work</w:t>
+      </w:r>
+    </w:p>
+    <w:p>
+      <w:pPr>
+        <w:pStyle w:val="ListParagraph"/>
+        <w:numPr>
+          <w:ilvl w:val="3"/>
+          <w:numId w:val="1"/>
+        </w:numPr>
+      </w:pPr>
+      <w:r>
+        <w:t>Zip file</w:t>
+      </w:r>
+    </w:p>
+    <w:p>
+      <w:pPr>
+        <w:pStyle w:val="ListParagraph"/>
+        <w:numPr>
+          <w:ilvl w:val="3"/>
+          <w:numId w:val="1"/>
+        </w:numPr>
+      </w:pPr>
+      <w:r>
+        <w:t>Credit to group</w:t>
+      </w:r>
+    </w:p>
+    <w:p>
+      <w:pPr>
+        <w:pStyle w:val="ListParagraph"/>
+        <w:numPr>
+          <w:ilvl w:val="2"/>
+          <w:numId w:val="1"/>
+        </w:numPr>
+      </w:pPr>
+      <w:r>
+        <w:t>Photography website</w:t>
+      </w:r>
+    </w:p>
+    <w:p>
+      <w:pPr>
+        <w:pStyle w:val="ListParagraph"/>
+        <w:numPr>
+          <w:ilvl w:val="0"/>
+          <w:numId w:val="1"/>
+        </w:numPr>
+      </w:pPr>
+      <w:r>
+        <w:t>Contact</w:t>
+      </w:r>
+    </w:p>
+    <w:p/>
+    <w:p>
+      <w:r>
         <w:t>FONTS:</w:t>
       </w:r>
     </w:p>
@@ -168,6 +418,7 @@
     <w:p/>
     <w:p>
       <w:r>
+        <w:lastRenderedPageBreak/>
         <w:t>PORTFOLIO:</w:t>
       </w:r>
     </w:p>
@@ -248,93 +499,24 @@
     <w:p/>
     <w:p>
       <w:r>
-        <w:t>PAGES</w:t>
-      </w:r>
-      <w:r>
-        <w:t>:</w:t>
-      </w:r>
-    </w:p>
-    <w:p>
-      <w:pPr>
-        <w:pStyle w:val="ListParagraph"/>
-        <w:numPr>
-          <w:ilvl w:val="0"/>
-          <w:numId w:val="1"/>
-        </w:numPr>
-      </w:pPr>
-      <w:r>
-        <w:t>Home</w:t>
-      </w:r>
-    </w:p>
-    <w:p>
-      <w:pPr>
-        <w:pStyle w:val="ListParagraph"/>
-        <w:numPr>
-          <w:ilvl w:val="0"/>
-          <w:numId w:val="1"/>
-        </w:numPr>
-      </w:pPr>
-      <w:r>
-        <w:t>Work</w:t>
-      </w:r>
-    </w:p>
-    <w:p>
-      <w:pPr>
-        <w:pStyle w:val="ListParagraph"/>
-        <w:numPr>
-          <w:ilvl w:val="1"/>
-          <w:numId w:val="1"/>
-        </w:numPr>
-      </w:pPr>
-      <w:r>
-        <w:t>Link to graphic design page</w:t>
-      </w:r>
-    </w:p>
-    <w:p>
-      <w:pPr>
-        <w:pStyle w:val="ListParagraph"/>
-        <w:numPr>
-          <w:ilvl w:val="1"/>
-          <w:numId w:val="1"/>
-        </w:numPr>
-      </w:pPr>
-      <w:r>
-        <w:t>Link to web design page</w:t>
-      </w:r>
-    </w:p>
-    <w:p>
-      <w:pPr>
-        <w:pStyle w:val="ListParagraph"/>
-        <w:numPr>
-          <w:ilvl w:val="0"/>
-          <w:numId w:val="1"/>
-        </w:numPr>
-      </w:pPr>
-      <w:r>
-        <w:t>Contact</w:t>
+        <w:t>FUNCTION:</w:t>
+      </w:r>
+    </w:p>
+    <w:p>
+      <w:pPr>
+        <w:pStyle w:val="ListParagraph"/>
+        <w:numPr>
+          <w:ilvl w:val="0"/>
+          <w:numId w:val="1"/>
+        </w:numPr>
+      </w:pPr>
+      <w:r>
+        <w:t>Responsive sizing (adjust for mobile devices)</w:t>
       </w:r>
     </w:p>
     <w:p/>
     <w:p>
       <w:r>
-        <w:t>FUNCTION:</w:t>
-      </w:r>
-    </w:p>
-    <w:p>
-      <w:pPr>
-        <w:pStyle w:val="ListParagraph"/>
-        <w:numPr>
-          <w:ilvl w:val="0"/>
-          <w:numId w:val="1"/>
-        </w:numPr>
-      </w:pPr>
-      <w:r>
-        <w:t>Responsive sizing (adjust for mobile devices)</w:t>
-      </w:r>
-    </w:p>
-    <w:p/>
-    <w:p>
-      <w:r>
         <w:t>THINGS TO ADD:</w:t>
       </w:r>
     </w:p>
@@ -383,7 +565,6 @@
         </w:numPr>
       </w:pPr>
       <w:r>
-        <w:lastRenderedPageBreak/>
         <w:t>Second font</w:t>
       </w:r>
     </w:p>
@@ -427,7 +608,7 @@
         <w:rFonts w:ascii="Courier New" w:hAnsi="Courier New" w:cs="Courier New" w:hint="default"/>
       </w:rPr>
     </w:lvl>
-    <w:lvl w:ilvl="2" w:tplc="04090005" w:tentative="1">
+    <w:lvl w:ilvl="2" w:tplc="04090005">
       <w:start w:val="1"/>
       <w:numFmt w:val="bullet"/>
       <w:lvlText w:val=""/>
@@ -439,7 +620,7 @@
         <w:rFonts w:ascii="Wingdings" w:hAnsi="Wingdings" w:hint="default"/>
       </w:rPr>
     </w:lvl>
-    <w:lvl w:ilvl="3" w:tplc="04090001" w:tentative="1">
+    <w:lvl w:ilvl="3" w:tplc="04090001">
       <w:start w:val="1"/>
       <w:numFmt w:val="bullet"/>
       <w:lvlText w:val=""/>

</xml_diff>